<commit_message>
Dissertation changes + some references  sited.
</commit_message>
<xml_diff>
--- a/Dissertation Docmentation/Dissertation_HF.docx
+++ b/Dissertation Docmentation/Dissertation_HF.docx
@@ -2508,15 +2508,7 @@
         <w:ind w:left="360"/>
       </w:pPr>
       <w:r>
-        <w:t xml:space="preserve">However, modern uses of PCG are very different when compared to the historic uses. In video games, modern uses of PCG </w:t>
-      </w:r>
-      <w:proofErr w:type="gramStart"/>
-      <w:r>
-        <w:t>is</w:t>
-      </w:r>
-      <w:proofErr w:type="gramEnd"/>
-      <w:r>
-        <w:t xml:space="preserve"> generally aimed at enhancing the video game’s content, replayability and general purpose, rather than the earlier uses of combatting system restrictions and file size</w:t>
+        <w:t>However, modern uses of PCG are very different when compared to the historic uses. In video games, modern uses of PCG is generally aimed at enhancing the video game’s content, replayability and general purpose, rather than the earlier uses of combatting system restrictions and file size</w:t>
       </w:r>
       <w:r>
         <w:t xml:space="preserve"> issues that plagued older systems and computers. </w:t>
@@ -2528,15 +2520,7 @@
         <w:t xml:space="preserve">to which is where this research paper will be focused. Levels, structures, terrain and other object-based topics can be semi-randomly generated at run-time to allow for replayability and to offer the video game with a wider arsenal of content to be used. </w:t>
       </w:r>
       <w:r>
-        <w:t xml:space="preserve">Other, none-related areas of PCG </w:t>
-      </w:r>
-      <w:proofErr w:type="gramStart"/>
-      <w:r>
-        <w:t>include:</w:t>
-      </w:r>
-      <w:proofErr w:type="gramEnd"/>
-      <w:r>
-        <w:t xml:space="preserve"> procedurally generated stories, quests, weather patterns, designs and in-game surfaces, and in some cases, even gameplay mechanics. </w:t>
+        <w:t xml:space="preserve">Other, none-related areas of PCG include: procedurally generated stories, quests, weather patterns, designs and in-game surfaces, and in some cases, even gameplay mechanics. </w:t>
       </w:r>
     </w:p>
     <w:p>
@@ -2551,15 +2535,7 @@
         <w:ind w:left="360"/>
       </w:pPr>
       <w:r>
-        <w:t xml:space="preserve">PCG, however, does come with negatives as well, especially if poorly executed. Some examples may include: PCG stories lacking depth and purpose. Some PCG levels can feel empty and meaningless, many PCG creatures and NPC’s (non-player characters) may appear illogical or </w:t>
-      </w:r>
-      <w:proofErr w:type="gramStart"/>
-      <w:r>
-        <w:t>too-random</w:t>
-      </w:r>
-      <w:proofErr w:type="gramEnd"/>
-      <w:r>
-        <w:t xml:space="preserve"> to make sense.</w:t>
+        <w:t>PCG, however, does come with negatives as well, especially if poorly executed. Some examples may include: PCG stories lacking depth and purpose. Some PCG levels can feel empty and meaningless, many PCG creatures and NPC’s (non-player characters) may appear illogical or too-random to make sense.</w:t>
       </w:r>
     </w:p>
     <w:p>
@@ -2595,15 +2571,7 @@
       </w:r>
       <w:proofErr w:type="spellEnd"/>
       <w:r>
-        <w:t xml:space="preserve"> (Coffee Stain Studios) with </w:t>
-      </w:r>
-      <w:proofErr w:type="gramStart"/>
-      <w:r>
-        <w:t>its  early</w:t>
-      </w:r>
-      <w:proofErr w:type="gramEnd"/>
-      <w:r>
-        <w:t xml:space="preserve"> access release in 2021 and its official release in 2023. </w:t>
+        <w:t xml:space="preserve"> (Coffee Stain Studios) with its  early access release in 2021 and its official release in 2023. </w:t>
       </w:r>
       <w:proofErr w:type="spellStart"/>
       <w:r>
@@ -2725,15 +2693,7 @@
         <w:ind w:left="360"/>
       </w:pPr>
       <w:r>
-        <w:t xml:space="preserve">Many MB-VG do use PCG and despite this being on a smaller scale, the MB-VG that do generally use PCG tend to be two dimensional (2D). This is usually as 2D games are generally considered easier to create flowing maps and levels in a way that is entertaining and well-flowing. Some examples </w:t>
-      </w:r>
-      <w:proofErr w:type="gramStart"/>
-      <w:r>
-        <w:t>including:</w:t>
-      </w:r>
-      <w:proofErr w:type="gramEnd"/>
-      <w:r>
-        <w:t xml:space="preserve"> Prince of Persia (Jordan </w:t>
+        <w:t xml:space="preserve">Many MB-VG do use PCG and despite this being on a smaller scale, the MB-VG that do generally use PCG tend to be two dimensional (2D). This is usually as 2D games are generally considered easier to create flowing maps and levels in a way that is entertaining and well-flowing. Some examples including: Prince of Persia (Jordan </w:t>
       </w:r>
       <w:proofErr w:type="spellStart"/>
       <w:r>
@@ -2969,6 +2929,15 @@
       </w:r>
       <w:r>
         <w:t>, all of which were related to PLG. The following sub sections review these sources and their relevance to the project.</w:t>
+      </w:r>
+    </w:p>
+    <w:p/>
+    <w:p>
+      <w:pPr>
+        <w:pStyle w:val="Heading2"/>
+      </w:pPr>
+      <w:r>
+        <w:t>2.1 Procedural Generation Techniques</w:t>
       </w:r>
     </w:p>
     <w:p/>
@@ -3063,15 +3032,7 @@
         <w:t xml:space="preserve">This source started by introducing and explaining a range of PCG techniques and discussed their strengths and weaknesses. </w:t>
       </w:r>
       <w:r>
-        <w:t xml:space="preserve">Such PCG techniques that were discussed </w:t>
-      </w:r>
-      <w:proofErr w:type="gramStart"/>
-      <w:r>
-        <w:t>included;</w:t>
-      </w:r>
-      <w:proofErr w:type="gramEnd"/>
-      <w:r>
-        <w:t xml:space="preserve"> Particle Swarm Optimization (PSO), to which it was explained that PSO was a strong technique due to its fine-grained control offering strong results. Digital Elevation Map (DEM) was also discussed, explaining that this uses a 2D grid system paired with elevation values in order to achieve efficient and effective 2D PLG results. </w:t>
+        <w:t xml:space="preserve">Such PCG techniques that were discussed included; Particle Swarm Optimization (PSO), to which it was explained that PSO was a strong technique due to its fine-grained control offering strong results. Digital Elevation Map (DEM) was also discussed, explaining that this uses a 2D grid system paired with elevation values in order to achieve efficient and effective 2D PLG results. </w:t>
       </w:r>
       <w:r>
         <w:t xml:space="preserve">Erosion Based Simulation was expanded upon, explaining that this is a viable approach for generating terrain that resembles actual landscapes, however, struggles to stitch together </w:t>
@@ -3097,6 +3058,9 @@
       <w:r>
         <w:t xml:space="preserve"> This hybrid approach was generally considered a success, producing diverse and interesting maps.</w:t>
       </w:r>
+      <w:r>
+        <w:t xml:space="preserve"> Overall a very strong source due to the un-biased and effective approach of discussing the strengths and weaknesses of various PCG techniques and their uses.</w:t>
+      </w:r>
     </w:p>
     <w:p/>
     <w:p>
@@ -3104,7 +3068,69 @@
         <w:pStyle w:val="Heading2"/>
       </w:pPr>
       <w:r>
-        <w:t>2.1.2 Second PCG source</w:t>
+        <w:t xml:space="preserve">2.1.2 </w:t>
+      </w:r>
+      <w:r>
+        <w:t>Realtime Procedural Terrain Generation</w:t>
+      </w:r>
+    </w:p>
+    <w:p>
+      <w:r>
+        <w:t xml:space="preserve">Olsen, J. (2004) ‘Realtime Procedural Terrain Generation’, </w:t>
+      </w:r>
+      <w:r>
+        <w:t>Department of Mathematics And Computer Science (IMADA) University of Southern Denmark</w:t>
+      </w:r>
+      <w:r>
+        <w:t>.</w:t>
+      </w:r>
+    </w:p>
+    <w:p>
+      <w:r>
+        <w:lastRenderedPageBreak/>
+        <w:t xml:space="preserve">The aim of this literature is to investigate and evaluate various types of </w:t>
+      </w:r>
+      <w:r>
+        <w:t>e</w:t>
+      </w:r>
+      <w:r>
+        <w:t>rosion-based procedural generation techniques in computer games. With the increase of general computer processing power, erosion</w:t>
+      </w:r>
+      <w:r>
+        <w:t>-</w:t>
+      </w:r>
+      <w:r>
+        <w:t>based techniques are a very solid and fast technique it use</w:t>
+      </w:r>
+      <w:r>
+        <w:t xml:space="preserve">d, </w:t>
+      </w:r>
+      <w:r>
+        <w:t>giving near run-time results when emphasising speed over quality.</w:t>
+      </w:r>
+      <w:r>
+        <w:t xml:space="preserve"> </w:t>
+      </w:r>
+      <w:r>
+        <w:t>Two types of erosion algorithm are used within this research</w:t>
+      </w:r>
+      <w:r>
+        <w:t xml:space="preserve">: thermal erosion and hydraulic erosion. These were first described by </w:t>
+      </w:r>
+      <w:r>
+        <w:t xml:space="preserve">Ken Musgrave et al </w:t>
+      </w:r>
+      <w:r>
+        <w:t>(</w:t>
+      </w:r>
+      <w:r>
+        <w:t>1989</w:t>
+      </w:r>
+      <w:r>
+        <w:t xml:space="preserve">) and has been described as a foundation to which various improvements have been suggested and made. An overview, thermal erosion simulates the breaking of material, and how said material would slide down a slope and rest at the bottom. Hydraulic erosion is the simulation of the effects in which flowing water has to terrain and dissolving materials, usually transforming the position of the material and leaving it elsewhere. These erosion types were also paired with a different type of PCG algorithm, which yielded some very interesting and powerful results. This secondary PCG technique is </w:t>
+      </w:r>
+      <w:r>
+        <w:t xml:space="preserve">Voronoi Diagrams, and this algorithm is particular focuses on the procedural generation of textures described by Steven Worley. Overall, this approach and research produced sturdy and robust results and is an interesting approach to level-generation. </w:t>
       </w:r>
     </w:p>
     <w:p>
@@ -3135,20 +3161,7 @@
         <w:pStyle w:val="Heading2"/>
       </w:pPr>
       <w:r>
-        <w:lastRenderedPageBreak/>
-        <w:t>2.2.</w:t>
-      </w:r>
-      <w:r>
-        <w:t>2</w:t>
-      </w:r>
-      <w:r>
-        <w:t xml:space="preserve"> </w:t>
-      </w:r>
-      <w:r>
-        <w:t>Second</w:t>
-      </w:r>
-      <w:r>
-        <w:t xml:space="preserve"> MB-GM source</w:t>
+        <w:t>2.2.2 Second MB-GM source</w:t>
       </w:r>
     </w:p>
     <w:p/>
@@ -3157,19 +3170,7 @@
         <w:pStyle w:val="Heading2"/>
       </w:pPr>
       <w:r>
-        <w:t>2.2.</w:t>
-      </w:r>
-      <w:r>
-        <w:t>3</w:t>
-      </w:r>
-      <w:r>
-        <w:t xml:space="preserve"> </w:t>
-      </w:r>
-      <w:r>
-        <w:t>Third</w:t>
-      </w:r>
-      <w:r>
-        <w:t xml:space="preserve"> MB-GM source</w:t>
+        <w:t>2.2.3 Third MB-GM source</w:t>
       </w:r>
     </w:p>
     <w:p/>
@@ -3188,6 +3189,7 @@
         <w:ind w:left="720"/>
       </w:pPr>
       <w:r>
+        <w:lastRenderedPageBreak/>
         <w:t>3.1 Overview</w:t>
       </w:r>
     </w:p>
@@ -3325,7 +3327,6 @@
         <w:pStyle w:val="Heading1"/>
       </w:pPr>
       <w:r>
-        <w:lastRenderedPageBreak/>
         <w:t>4.0 Results</w:t>
       </w:r>
     </w:p>
@@ -3375,6 +3376,7 @@
         <w:pStyle w:val="Heading2"/>
       </w:pPr>
       <w:r>
+        <w:lastRenderedPageBreak/>
         <w:t>5.0 Discussion</w:t>
       </w:r>
     </w:p>
@@ -3477,7 +3479,6 @@
         <w:ind w:left="720"/>
       </w:pPr>
       <w:r>
-        <w:lastRenderedPageBreak/>
         <w:t>5.1 Main conclusion</w:t>
       </w:r>
     </w:p>
@@ -4465,7 +4466,6 @@
   <w:style w:type="character" w:default="1" w:styleId="DefaultParagraphFont">
     <w:name w:val="Default Paragraph Font"/>
     <w:uiPriority w:val="1"/>
-    <w:semiHidden/>
     <w:unhideWhenUsed/>
   </w:style>
   <w:style w:type="table" w:default="1" w:styleId="TableNormal">

</xml_diff>